<commit_message>
ya ojeamos los lineamientos curriculares.
</commit_message>
<xml_diff>
--- a/Seminario_Didáctica de la Aritmética_viejo.docx
+++ b/Seminario_Didáctica de la Aritmética_viejo.docx
@@ -330,8 +330,8 @@
       </w:tblPr>
       <w:tblGrid>
         <w:gridCol w:w="1422"/>
-        <w:gridCol w:w="141"/>
-        <w:gridCol w:w="993"/>
+        <w:gridCol w:w="140"/>
+        <w:gridCol w:w="994"/>
         <w:gridCol w:w="2411"/>
         <w:gridCol w:w="282"/>
         <w:gridCol w:w="113"/>
@@ -340,8 +340,8 @@
         <w:gridCol w:w="1133"/>
         <w:gridCol w:w="567"/>
         <w:gridCol w:w="823"/>
-        <w:gridCol w:w="738"/>
-        <w:gridCol w:w="1416"/>
+        <w:gridCol w:w="739"/>
+        <w:gridCol w:w="1415"/>
       </w:tblGrid>
       <w:tr>
         <w:trPr>
@@ -586,15 +586,7 @@
               </w:rPr>
             </w:pPr>
             <w:r>
-              <w:rPr>
-                <w:rFonts w:eastAsia="Calibri" w:cs="Calibri" w:ascii="Calibri" w:hAnsi="Calibri"/>
-                <w:position w:val="0"/>
-                <w:sz w:val="22"/>
-                <w:sz w:val="22"/>
-                <w:szCs w:val="22"/>
-                <w:vertAlign w:val="baseline"/>
-              </w:rPr>
-              <w:t>Licenciatura en educación básica con énfasis en matemáticas</w:t>
+              <w:rPr/>
             </w:r>
           </w:p>
           <w:p>
@@ -695,57 +687,7 @@
                 <w:sz w:val="24"/>
                 <w:vertAlign w:val="baseline"/>
               </w:rPr>
-              <w:t>202</w:t>
-            </w:r>
-            <w:r>
-              <w:rPr>
-                <w:rFonts w:eastAsia="Calibri" w:cs="Calibri" w:ascii="Calibri" w:hAnsi="Calibri"/>
-                <w:position w:val="0"/>
-                <w:sz w:val="24"/>
-                <w:sz w:val="24"/>
-                <w:vertAlign w:val="baseline"/>
-              </w:rPr>
-              <w:t>4</w:t>
-            </w:r>
-            <w:r>
-              <w:rPr>
-                <w:rFonts w:eastAsia="Calibri" w:cs="Calibri" w:ascii="Calibri" w:hAnsi="Calibri"/>
-                <w:position w:val="0"/>
-                <w:sz w:val="24"/>
-                <w:sz w:val="24"/>
-                <w:vertAlign w:val="baseline"/>
-              </w:rPr>
-              <w:t>-</w:t>
-            </w:r>
-            <w:r>
-              <w:rPr>
-                <w:rFonts w:eastAsia="Calibri" w:cs="Calibri" w:ascii="Calibri" w:hAnsi="Calibri"/>
-                <w:position w:val="0"/>
-                <w:sz w:val="24"/>
-                <w:sz w:val="24"/>
-                <w:vertAlign w:val="baseline"/>
-              </w:rPr>
-              <w:t>1</w:t>
-            </w:r>
-            <w:r>
-              <w:rPr>
-                <w:rFonts w:eastAsia="Calibri" w:cs="Calibri" w:ascii="Calibri" w:hAnsi="Calibri"/>
-                <w:position w:val="0"/>
-                <w:sz w:val="24"/>
-                <w:sz w:val="24"/>
-                <w:vertAlign w:val="baseline"/>
-              </w:rPr>
-              <w:t>, 2024-</w:t>
-            </w:r>
-            <w:r>
-              <w:rPr>
-                <w:rFonts w:eastAsia="Calibri" w:cs="Calibri" w:ascii="Calibri" w:hAnsi="Calibri"/>
-                <w:position w:val="0"/>
-                <w:sz w:val="24"/>
-                <w:sz w:val="24"/>
-                <w:vertAlign w:val="baseline"/>
-              </w:rPr>
-              <w:t>2</w:t>
+              <w:t>2024-1, 2024-2</w:t>
             </w:r>
           </w:p>
         </w:tc>
@@ -1027,7 +969,7 @@
         </w:trPr>
         <w:tc>
           <w:tcPr>
-            <w:tcW w:w="1563" w:type="dxa"/>
+            <w:tcW w:w="1562" w:type="dxa"/>
             <w:gridSpan w:val="2"/>
             <w:tcBorders>
               <w:top w:val="single" w:sz="4" w:space="0" w:color="7F7F7F"/>
@@ -1065,7 +1007,7 @@
         </w:tc>
         <w:tc>
           <w:tcPr>
-            <w:tcW w:w="3686" w:type="dxa"/>
+            <w:tcW w:w="3687" w:type="dxa"/>
             <w:gridSpan w:val="3"/>
             <w:tcBorders>
               <w:top w:val="single" w:sz="4" w:space="0" w:color="7F7F7F"/>
@@ -1777,7 +1719,7 @@
         </w:tc>
         <w:tc>
           <w:tcPr>
-            <w:tcW w:w="3593" w:type="dxa"/>
+            <w:tcW w:w="3594" w:type="dxa"/>
             <w:gridSpan w:val="5"/>
             <w:tcBorders>
               <w:top w:val="single" w:sz="4" w:space="0" w:color="7F7F7F"/>
@@ -1815,7 +1757,7 @@
         </w:tc>
         <w:tc>
           <w:tcPr>
-            <w:tcW w:w="1416" w:type="dxa"/>
+            <w:tcW w:w="1415" w:type="dxa"/>
             <w:tcBorders>
               <w:top w:val="single" w:sz="4" w:space="0" w:color="7F7F7F"/>
               <w:bottom w:val="single" w:sz="4" w:space="0" w:color="7F7F7F"/>
@@ -5651,8 +5593,8 @@
         <w:tblLook w:val="0000"/>
       </w:tblPr>
       <w:tblGrid>
-        <w:gridCol w:w="6099"/>
-        <w:gridCol w:w="1417"/>
+        <w:gridCol w:w="6098"/>
+        <w:gridCol w:w="1418"/>
         <w:gridCol w:w="2979"/>
       </w:tblGrid>
       <w:tr>
@@ -5775,7 +5717,7 @@
         </w:trPr>
         <w:tc>
           <w:tcPr>
-            <w:tcW w:w="6099" w:type="dxa"/>
+            <w:tcW w:w="6098" w:type="dxa"/>
             <w:tcBorders>
               <w:top w:val="single" w:sz="4" w:space="0" w:color="7F7F7F"/>
               <w:left w:val="single" w:sz="4" w:space="0" w:color="7F7F7F"/>
@@ -5815,7 +5757,7 @@
         </w:tc>
         <w:tc>
           <w:tcPr>
-            <w:tcW w:w="1417" w:type="dxa"/>
+            <w:tcW w:w="1418" w:type="dxa"/>
             <w:tcBorders>
               <w:top w:val="single" w:sz="4" w:space="0" w:color="7F7F7F"/>
               <w:left w:val="single" w:sz="4" w:space="0" w:color="7F7F7F"/>
@@ -5900,7 +5842,7 @@
         </w:trPr>
         <w:tc>
           <w:tcPr>
-            <w:tcW w:w="6099" w:type="dxa"/>
+            <w:tcW w:w="6098" w:type="dxa"/>
             <w:tcBorders>
               <w:top w:val="single" w:sz="4" w:space="0" w:color="7F7F7F"/>
               <w:left w:val="single" w:sz="4" w:space="0" w:color="7F7F7F"/>
@@ -6154,7 +6096,7 @@
         </w:tc>
         <w:tc>
           <w:tcPr>
-            <w:tcW w:w="1417" w:type="dxa"/>
+            <w:tcW w:w="1418" w:type="dxa"/>
             <w:tcBorders>
               <w:top w:val="single" w:sz="4" w:space="0" w:color="7F7F7F"/>
               <w:left w:val="single" w:sz="4" w:space="0" w:color="7F7F7F"/>
@@ -6231,7 +6173,7 @@
         </w:trPr>
         <w:tc>
           <w:tcPr>
-            <w:tcW w:w="6099" w:type="dxa"/>
+            <w:tcW w:w="6098" w:type="dxa"/>
             <w:tcBorders>
               <w:top w:val="single" w:sz="4" w:space="0" w:color="7F7F7F"/>
               <w:left w:val="single" w:sz="4" w:space="0" w:color="7F7F7F"/>
@@ -6485,7 +6427,7 @@
         </w:tc>
         <w:tc>
           <w:tcPr>
-            <w:tcW w:w="1417" w:type="dxa"/>
+            <w:tcW w:w="1418" w:type="dxa"/>
             <w:tcBorders>
               <w:top w:val="single" w:sz="4" w:space="0" w:color="7F7F7F"/>
               <w:left w:val="single" w:sz="4" w:space="0" w:color="7F7F7F"/>
@@ -6563,7 +6505,7 @@
         </w:trPr>
         <w:tc>
           <w:tcPr>
-            <w:tcW w:w="6099" w:type="dxa"/>
+            <w:tcW w:w="6098" w:type="dxa"/>
             <w:tcBorders>
               <w:top w:val="single" w:sz="4" w:space="0" w:color="7F7F7F"/>
               <w:left w:val="single" w:sz="4" w:space="0" w:color="7F7F7F"/>
@@ -6598,7 +6540,7 @@
         </w:tc>
         <w:tc>
           <w:tcPr>
-            <w:tcW w:w="1417" w:type="dxa"/>
+            <w:tcW w:w="1418" w:type="dxa"/>
             <w:tcBorders>
               <w:top w:val="single" w:sz="4" w:space="0" w:color="7F7F7F"/>
               <w:left w:val="single" w:sz="4" w:space="0" w:color="7F7F7F"/>
@@ -6675,7 +6617,7 @@
         </w:trPr>
         <w:tc>
           <w:tcPr>
-            <w:tcW w:w="6099" w:type="dxa"/>
+            <w:tcW w:w="6098" w:type="dxa"/>
             <w:tcBorders>
               <w:top w:val="single" w:sz="4" w:space="0" w:color="7F7F7F"/>
               <w:left w:val="single" w:sz="4" w:space="0" w:color="7F7F7F"/>
@@ -6711,7 +6653,7 @@
         </w:tc>
         <w:tc>
           <w:tcPr>
-            <w:tcW w:w="1417" w:type="dxa"/>
+            <w:tcW w:w="1418" w:type="dxa"/>
             <w:tcBorders>
               <w:top w:val="single" w:sz="4" w:space="0" w:color="7F7F7F"/>
               <w:left w:val="single" w:sz="4" w:space="0" w:color="7F7F7F"/>
@@ -6789,7 +6731,7 @@
         </w:trPr>
         <w:tc>
           <w:tcPr>
-            <w:tcW w:w="6099" w:type="dxa"/>
+            <w:tcW w:w="6098" w:type="dxa"/>
             <w:tcBorders>
               <w:top w:val="single" w:sz="4" w:space="0" w:color="7F7F7F"/>
               <w:left w:val="single" w:sz="4" w:space="0" w:color="7F7F7F"/>
@@ -6825,7 +6767,7 @@
         </w:tc>
         <w:tc>
           <w:tcPr>
-            <w:tcW w:w="1417" w:type="dxa"/>
+            <w:tcW w:w="1418" w:type="dxa"/>
             <w:tcBorders>
               <w:top w:val="single" w:sz="4" w:space="0" w:color="7F7F7F"/>
               <w:left w:val="single" w:sz="4" w:space="0" w:color="7F7F7F"/>
@@ -10613,8 +10555,8 @@
         <w:tblLook w:val="0000"/>
       </w:tblPr>
       <w:tblGrid>
-        <w:gridCol w:w="287"/>
-        <w:gridCol w:w="3262"/>
+        <w:gridCol w:w="286"/>
+        <w:gridCol w:w="3263"/>
         <w:gridCol w:w="283"/>
         <w:gridCol w:w="3118"/>
         <w:gridCol w:w="285"/>
@@ -10843,7 +10785,7 @@
         </w:trPr>
         <w:tc>
           <w:tcPr>
-            <w:tcW w:w="287" w:type="dxa"/>
+            <w:tcW w:w="286" w:type="dxa"/>
             <w:tcBorders>
               <w:left w:val="single" w:sz="4" w:space="0" w:color="7F7F7F"/>
             </w:tcBorders>
@@ -10873,7 +10815,7 @@
         </w:tc>
         <w:tc>
           <w:tcPr>
-            <w:tcW w:w="3262" w:type="dxa"/>
+            <w:tcW w:w="3263" w:type="dxa"/>
             <w:tcBorders>
               <w:bottom w:val="single" w:sz="4" w:space="0" w:color="7F7F7F"/>
             </w:tcBorders>
@@ -11066,7 +11008,7 @@
         </w:trPr>
         <w:tc>
           <w:tcPr>
-            <w:tcW w:w="287" w:type="dxa"/>
+            <w:tcW w:w="286" w:type="dxa"/>
             <w:tcBorders>
               <w:left w:val="single" w:sz="4" w:space="0" w:color="7F7F7F"/>
               <w:bottom w:val="single" w:sz="4" w:space="0" w:color="000000"/>
@@ -11096,7 +11038,7 @@
         </w:tc>
         <w:tc>
           <w:tcPr>
-            <w:tcW w:w="3262" w:type="dxa"/>
+            <w:tcW w:w="3263" w:type="dxa"/>
             <w:tcBorders>
               <w:top w:val="single" w:sz="4" w:space="0" w:color="7F7F7F"/>
               <w:bottom w:val="single" w:sz="4" w:space="0" w:color="000000"/>

</xml_diff>